<commit_message>
Spring doc update and add shiro
</commit_message>
<xml_diff>
--- a/JAVA/mq/ActivityMQ.docx
+++ b/JAVA/mq/ActivityMQ.docx
@@ -355,7 +355,7 @@
           <w:szCs w:val="22"/>
           <w:lang w:val="en-US" w:eastAsia="zh-CN"/>
         </w:rPr>
-        <w:t>Session（类似hibernate的session）会话上下问，用于创建队列queue、</w:t>
+        <w:t>Session（类似hibernate的session）会话上下文，用于创建队列queue、</w:t>
       </w:r>
     </w:p>
     <w:p>
@@ -1087,7 +1087,7 @@
         <w:ind w:left="420" w:leftChars="0" w:firstLine="420" w:firstLineChars="0"/>
         <w:jc w:val="both"/>
         <w:rPr>
-          <w:rStyle w:val="4"/>
+          <w:rStyle w:val="5"/>
           <w:rFonts w:hint="eastAsia" w:ascii="PingFang SC" w:hAnsi="PingFang SC" w:eastAsia="宋体" w:cs="PingFang SC"/>
           <w:b/>
           <w:i w:val="0"/>
@@ -1102,7 +1102,7 @@
       </w:pPr>
       <w:r>
         <w:rPr>
-          <w:rStyle w:val="4"/>
+          <w:rStyle w:val="5"/>
           <w:rFonts w:ascii="PingFang SC" w:hAnsi="PingFang SC" w:eastAsia="PingFang SC" w:cs="PingFang SC"/>
           <w:b/>
           <w:i w:val="0"/>
@@ -1117,7 +1117,7 @@
       </w:r>
       <w:r>
         <w:rPr>
-          <w:rStyle w:val="4"/>
+          <w:rStyle w:val="5"/>
           <w:rFonts w:hint="eastAsia" w:ascii="PingFang SC" w:hAnsi="PingFang SC" w:eastAsia="宋体" w:cs="PingFang SC"/>
           <w:b/>
           <w:i w:val="0"/>
@@ -1133,7 +1133,7 @@
       </w:r>
       <w:r>
         <w:rPr>
-          <w:rStyle w:val="4"/>
+          <w:rStyle w:val="5"/>
           <w:rFonts w:ascii="PingFang SC" w:hAnsi="PingFang SC" w:eastAsia="PingFang SC" w:cs="PingFang SC"/>
           <w:b/>
           <w:i w:val="0"/>
@@ -1148,7 +1148,7 @@
       </w:r>
       <w:r>
         <w:rPr>
-          <w:rStyle w:val="4"/>
+          <w:rStyle w:val="5"/>
           <w:rFonts w:hint="eastAsia" w:ascii="PingFang SC" w:hAnsi="PingFang SC" w:eastAsia="宋体" w:cs="PingFang SC"/>
           <w:b/>
           <w:i w:val="0"/>
@@ -1367,7 +1367,7 @@
       </w:pPr>
       <w:r>
         <w:rPr>
-          <w:rStyle w:val="4"/>
+          <w:rStyle w:val="5"/>
           <w:rFonts w:ascii="PingFang SC" w:hAnsi="PingFang SC" w:eastAsia="PingFang SC" w:cs="PingFang SC"/>
           <w:b/>
           <w:i w:val="0"/>
@@ -1382,7 +1382,7 @@
       </w:r>
       <w:r>
         <w:rPr>
-          <w:rStyle w:val="4"/>
+          <w:rStyle w:val="5"/>
           <w:rFonts w:hint="eastAsia" w:ascii="PingFang SC" w:hAnsi="PingFang SC" w:eastAsia="宋体" w:cs="PingFang SC"/>
           <w:b/>
           <w:i w:val="0"/>
@@ -1482,7 +1482,22 @@
           <w:sz w:val="20"/>
           <w:szCs w:val="22"/>
         </w:rPr>
-        <w:t>在这种模型中，发布者和订阅者彼此不知道对方，是匿名的且可以动态发布和订阅topic。topic主要用于保存和传递消息，且会一直保存消息直到消息被传递给客户端。</w:t>
+        <w:t>在这种模型中，发布者和订阅者彼此不知道对方，是匿名的且可以动态发布和订阅topic。</w:t>
+      </w:r>
+      <w:r>
+        <w:rPr>
+          <w:color w:val="FF0000"/>
+          <w:sz w:val="20"/>
+          <w:szCs w:val="22"/>
+        </w:rPr>
+        <w:t>topic主要用于保存和传递消息，且会一直保存消息直到消息被传递给客户端</w:t>
+      </w:r>
+      <w:r>
+        <w:rPr>
+          <w:sz w:val="20"/>
+          <w:szCs w:val="22"/>
+        </w:rPr>
+        <w:t>。</w:t>
       </w:r>
     </w:p>
     <w:p>
@@ -1659,7 +1674,18 @@
           <w:szCs w:val="22"/>
           <w:lang w:val="en-US" w:eastAsia="zh-CN"/>
         </w:rPr>
-        <w:t xml:space="preserve">   。非持久化订阅  ，及时消费者订阅  如果离线 也接受不到消息</w:t>
+        <w:t xml:space="preserve">   。非持久化订阅  ，即使</w:t>
+      </w:r>
+      <w:bookmarkStart w:id="0" w:name="_GoBack"/>
+      <w:bookmarkEnd w:id="0"/>
+      <w:r>
+        <w:rPr>
+          <w:rFonts w:hint="eastAsia"/>
+          <w:sz w:val="20"/>
+          <w:szCs w:val="22"/>
+          <w:lang w:val="en-US" w:eastAsia="zh-CN"/>
+        </w:rPr>
+        <w:t>消费者订阅  如果离线 也接受不到消息</w:t>
       </w:r>
     </w:p>
     <w:p>
@@ -3963,7 +3989,7 @@
       </w:pPr>
       <w:r>
         <w:rPr>
-          <w:rStyle w:val="4"/>
+          <w:rStyle w:val="5"/>
           <w:rFonts w:ascii="PingFang SC" w:hAnsi="PingFang SC" w:eastAsia="PingFang SC" w:cs="PingFang SC"/>
           <w:b/>
           <w:i w:val="0"/>
@@ -3978,7 +4004,7 @@
       </w:r>
       <w:r>
         <w:rPr>
-          <w:rStyle w:val="4"/>
+          <w:rStyle w:val="5"/>
           <w:rFonts w:hint="eastAsia" w:ascii="PingFang SC" w:hAnsi="PingFang SC" w:eastAsia="宋体" w:cs="PingFang SC"/>
           <w:b/>
           <w:i w:val="0"/>
@@ -3994,7 +4020,7 @@
       </w:r>
       <w:r>
         <w:rPr>
-          <w:rStyle w:val="4"/>
+          <w:rStyle w:val="5"/>
           <w:rFonts w:ascii="PingFang SC" w:hAnsi="PingFang SC" w:eastAsia="PingFang SC" w:cs="PingFang SC"/>
           <w:b/>
           <w:i w:val="0"/>
@@ -4009,7 +4035,7 @@
       </w:r>
       <w:r>
         <w:rPr>
-          <w:rStyle w:val="4"/>
+          <w:rStyle w:val="5"/>
           <w:rFonts w:hint="eastAsia" w:ascii="PingFang SC" w:hAnsi="PingFang SC" w:eastAsia="宋体" w:cs="PingFang SC"/>
           <w:b/>
           <w:i w:val="0"/>
@@ -4034,7 +4060,7 @@
         <w:ind w:left="420" w:leftChars="0" w:firstLine="420" w:firstLineChars="0"/>
         <w:jc w:val="both"/>
         <w:rPr>
-          <w:rStyle w:val="4"/>
+          <w:rStyle w:val="5"/>
           <w:rFonts w:hint="eastAsia" w:ascii="PingFang SC" w:hAnsi="PingFang SC" w:eastAsia="宋体" w:cs="PingFang SC"/>
           <w:b/>
           <w:i w:val="0"/>
@@ -4058,7 +4084,7 @@
       </w:r>
       <w:r>
         <w:rPr>
-          <w:rStyle w:val="4"/>
+          <w:rStyle w:val="5"/>
           <w:rFonts w:hint="eastAsia" w:ascii="PingFang SC" w:hAnsi="PingFang SC" w:eastAsia="宋体" w:cs="PingFang SC"/>
           <w:b/>
           <w:i w:val="0"/>
@@ -4083,7 +4109,7 @@
         <w:ind w:left="420" w:leftChars="0" w:firstLine="420" w:firstLineChars="0"/>
         <w:jc w:val="both"/>
         <w:rPr>
-          <w:rStyle w:val="4"/>
+          <w:rStyle w:val="5"/>
           <w:rFonts w:hint="eastAsia" w:ascii="PingFang SC" w:hAnsi="PingFang SC" w:eastAsia="宋体" w:cs="PingFang SC"/>
           <w:b/>
           <w:i w:val="0"/>
@@ -4098,7 +4124,7 @@
       </w:pPr>
       <w:r>
         <w:rPr>
-          <w:rStyle w:val="4"/>
+          <w:rStyle w:val="5"/>
           <w:rFonts w:hint="eastAsia" w:ascii="PingFang SC" w:hAnsi="PingFang SC" w:eastAsia="宋体" w:cs="PingFang SC"/>
           <w:b/>
           <w:i w:val="0"/>
@@ -4430,7 +4456,7 @@
       </w:pPr>
       <w:r>
         <w:rPr>
-          <w:rStyle w:val="4"/>
+          <w:rStyle w:val="5"/>
           <w:rFonts w:hint="eastAsia" w:ascii="PingFang SC" w:hAnsi="PingFang SC" w:eastAsia="宋体" w:cs="PingFang SC"/>
           <w:b/>
           <w:i w:val="0"/>
@@ -4596,7 +4622,7 @@
         </w:tabs>
         <w:ind w:left="840" w:leftChars="0"/>
         <w:rPr>
-          <w:rStyle w:val="4"/>
+          <w:rStyle w:val="5"/>
           <w:rFonts w:hint="eastAsia" w:ascii="PingFang SC" w:hAnsi="PingFang SC" w:eastAsia="宋体" w:cs="PingFang SC"/>
           <w:b/>
           <w:i w:val="0"/>
@@ -4621,7 +4647,7 @@
         </w:tabs>
         <w:ind w:left="840" w:leftChars="0"/>
         <w:rPr>
-          <w:rStyle w:val="4"/>
+          <w:rStyle w:val="5"/>
           <w:rFonts w:hint="eastAsia" w:ascii="PingFang SC" w:hAnsi="PingFang SC" w:eastAsia="宋体" w:cs="PingFang SC"/>
           <w:b/>
           <w:i w:val="0"/>
@@ -10128,6 +10154,7 @@
     <w:p>
       <w:pPr>
         <w:numPr>
+          <w:ilvl w:val="0"/>
           <w:numId w:val="0"/>
         </w:numPr>
         <w:ind w:firstLine="420" w:firstLineChars="0"/>
@@ -10198,8 +10225,6 @@
           <w:lang w:val="en-US" w:eastAsia="zh-CN"/>
         </w:rPr>
       </w:pPr>
-      <w:bookmarkStart w:id="0" w:name="_GoBack"/>
-      <w:bookmarkEnd w:id="0"/>
     </w:p>
     <w:p>
       <w:pPr>
@@ -12418,13 +12443,13 @@
       <w:lang w:val="en-US" w:eastAsia="zh-CN" w:bidi="ar-SA"/>
     </w:rPr>
   </w:style>
-  <w:style w:type="character" w:default="1" w:styleId="3">
+  <w:style w:type="character" w:default="1" w:styleId="4">
     <w:name w:val="Default Paragraph Font"/>
     <w:semiHidden/>
     <w:qFormat/>
     <w:uiPriority w:val="0"/>
   </w:style>
-  <w:style w:type="table" w:default="1" w:styleId="5">
+  <w:style w:type="table" w:default="1" w:styleId="3">
     <w:name w:val="Normal Table"/>
     <w:semiHidden/>
     <w:qFormat/>
@@ -12455,9 +12480,9 @@
       <w:lang w:val="en-US" w:eastAsia="zh-CN" w:bidi="ar"/>
     </w:rPr>
   </w:style>
-  <w:style w:type="character" w:styleId="4">
+  <w:style w:type="character" w:styleId="5">
     <w:name w:val="Strong"/>
-    <w:basedOn w:val="3"/>
+    <w:basedOn w:val="4"/>
     <w:qFormat/>
     <w:uiPriority w:val="0"/>
     <w:rPr>
@@ -12475,7 +12500,7 @@
         <a:sysClr val="windowText" lastClr="000000"/>
       </a:dk1>
       <a:lt1>
-        <a:sysClr val="window" lastClr="FFFFFF"/>
+        <a:sysClr val="window" lastClr="CCE8CF"/>
       </a:lt1>
       <a:dk2>
         <a:srgbClr val="44546A"/>

</xml_diff>